<commit_message>
Make a change to the docs
</commit_message>
<xml_diff>
--- a/Word.docx
+++ b/Word.docx
@@ -147,35 +147,47 @@
         </w:rPr>
         <w:t xml:space="preserve"> …or is it?</w:t>
       </w:r>
+    </w:p>
+    <w:p>
+      <w:pPr>
+        <w:rPr>
+          <w:lang w:val="en-US"/>
+        </w:rPr>
+      </w:pPr>
+    </w:p>
+    <w:p>
+      <w:pPr>
+        <w:rPr>
+          <w:lang w:val="en-US"/>
+        </w:rPr>
+      </w:pPr>
+      <w:r>
+        <w:rPr>
+          <w:lang w:val="en-US"/>
+        </w:rPr>
+        <w:t>The</w:t>
+      </w:r>
+      <w:r>
+        <w:rPr>
+          <w:lang w:val="en-US"/>
+        </w:rPr>
+        <w:t xml:space="preserve"> real</w:t>
+      </w:r>
+      <w:r>
+        <w:rPr>
+          <w:lang w:val="en-US"/>
+        </w:rPr>
+        <w:t xml:space="preserve"> end.</w:t>
+      </w:r>
+    </w:p>
+    <w:p>
+      <w:pPr>
+        <w:rPr>
+          <w:lang w:val="en-US"/>
+        </w:rPr>
+      </w:pPr>
       <w:bookmarkStart w:id="0" w:name="_GoBack"/>
       <w:bookmarkEnd w:id="0"/>
-    </w:p>
-    <w:p>
-      <w:pPr>
-        <w:rPr>
-          <w:lang w:val="en-US"/>
-        </w:rPr>
-      </w:pPr>
-    </w:p>
-    <w:p>
-      <w:pPr>
-        <w:rPr>
-          <w:lang w:val="en-US"/>
-        </w:rPr>
-      </w:pPr>
-      <w:r>
-        <w:rPr>
-          <w:lang w:val="en-US"/>
-        </w:rPr>
-        <w:t>The end.</w:t>
-      </w:r>
-    </w:p>
-    <w:p>
-      <w:pPr>
-        <w:rPr>
-          <w:lang w:val="en-US"/>
-        </w:rPr>
-      </w:pPr>
     </w:p>
     <w:sectPr>
       <w:pgSz w:w="12240" w:h="15840"/>

</xml_diff>

<commit_message>
Make the Office files blank
</commit_message>
<xml_diff>
--- a/Word.docx
+++ b/Word.docx
@@ -4,196 +4,12 @@
   <w:body>
     <w:p>
       <w:pPr>
-        <w:pStyle w:val="Nzev"/>
         <w:rPr>
           <w:lang w:val="en-US"/>
         </w:rPr>
       </w:pPr>
-      <w:r>
-        <w:rPr>
-          <w:lang w:val="en-US"/>
-        </w:rPr>
-        <w:t>Title</w:t>
-      </w:r>
-    </w:p>
-    <w:p>
-      <w:pPr>
-        <w:pStyle w:val="Nadpis1"/>
-        <w:rPr>
-          <w:lang w:val="en-US"/>
-        </w:rPr>
-      </w:pPr>
-      <w:r>
-        <w:rPr>
-          <w:lang w:val="en-US"/>
-        </w:rPr>
-        <w:t>Header 1</w:t>
-      </w:r>
-    </w:p>
-    <w:p>
-      <w:pPr>
-        <w:rPr>
-          <w:lang w:val="en-US"/>
-        </w:rPr>
-      </w:pPr>
-      <w:r>
-        <w:rPr>
-          <w:lang w:val="en-US"/>
-        </w:rPr>
-        <w:t>Paragraph 1</w:t>
-      </w:r>
-    </w:p>
-    <w:p>
-      <w:pPr>
-        <w:pStyle w:val="Nadpis2"/>
-        <w:rPr>
-          <w:lang w:val="en-US"/>
-        </w:rPr>
-      </w:pPr>
-      <w:r>
-        <w:rPr>
-          <w:lang w:val="en-US"/>
-        </w:rPr>
-        <w:t>Header 2</w:t>
-      </w:r>
-    </w:p>
-    <w:p>
-      <w:pPr>
-        <w:rPr>
-          <w:lang w:val="en-US"/>
-        </w:rPr>
-      </w:pPr>
-      <w:r>
-        <w:rPr>
-          <w:lang w:val="en-US"/>
-        </w:rPr>
-        <w:t>Paragraph 2</w:t>
-      </w:r>
-    </w:p>
-    <w:p>
-      <w:pPr>
-        <w:pStyle w:val="Nadpis3"/>
-        <w:rPr>
-          <w:lang w:val="en-US"/>
-        </w:rPr>
-      </w:pPr>
-      <w:r>
-        <w:rPr>
-          <w:lang w:val="en-US"/>
-        </w:rPr>
-        <w:t>Header 3</w:t>
-      </w:r>
-    </w:p>
-    <w:p>
-      <w:pPr>
-        <w:rPr>
-          <w:lang w:val="en-US"/>
-        </w:rPr>
-      </w:pPr>
-      <w:r>
-        <w:rPr>
-          <w:lang w:val="en-US"/>
-        </w:rPr>
-        <w:t>Paragraph 3</w:t>
-      </w:r>
-    </w:p>
-    <w:p>
-      <w:pPr>
-        <w:rPr>
-          <w:lang w:val="en-US"/>
-        </w:rPr>
-      </w:pPr>
-    </w:p>
-    <w:p>
-      <w:pPr>
-        <w:rPr>
-          <w:lang w:val="en-US"/>
-        </w:rPr>
-      </w:pPr>
-      <w:r>
-        <w:rPr>
-          <w:lang w:val="en-US"/>
-        </w:rPr>
-        <w:t xml:space="preserve">One last test! </w:t>
-      </w:r>
-      <w:r>
-        <w:rPr>
-          <mc:AlternateContent>
-            <mc:Choice Requires="w16se"/>
-            <mc:Fallback>
-              <w:rFonts w:ascii="Segoe UI Emoji" w:eastAsia="Segoe UI Emoji" w:hAnsi="Segoe UI Emoji" w:cs="Segoe UI Emoji"/>
-            </mc:Fallback>
-          </mc:AlternateContent>
-          <w:lang w:val="en-US"/>
-        </w:rPr>
-        <mc:AlternateContent>
-          <mc:Choice Requires="w16se">
-            <w16se:symEx w16se:font="Segoe UI Emoji" w16se:char="1F60A"/>
-          </mc:Choice>
-          <mc:Fallback>
-            <w:t>😊</w:t>
-          </mc:Fallback>
-        </mc:AlternateContent>
-      </w:r>
-      <w:r>
-        <w:rPr>
-          <w:lang w:val="en-US"/>
-        </w:rPr>
-        <w:t xml:space="preserve"> This time for real!</w:t>
-      </w:r>
-      <w:r>
-        <w:rPr>
-          <w:lang w:val="en-US"/>
-        </w:rPr>
-        <w:t xml:space="preserve"> …or is it?</w:t>
-      </w:r>
-    </w:p>
-    <w:p>
-      <w:pPr>
-        <w:rPr>
-          <w:lang w:val="en-US"/>
-        </w:rPr>
-      </w:pPr>
-    </w:p>
-    <w:p>
-      <w:pPr>
-        <w:rPr>
-          <w:lang w:val="en-US"/>
-        </w:rPr>
-      </w:pPr>
-      <w:r>
-        <w:rPr>
-          <w:lang w:val="en-US"/>
-        </w:rPr>
-        <w:t>The</w:t>
-      </w:r>
-      <w:r>
-        <w:rPr>
-          <w:lang w:val="en-US"/>
-        </w:rPr>
-        <w:t xml:space="preserve"> real</w:t>
-      </w:r>
-      <w:r>
-        <w:rPr>
-          <w:lang w:val="en-US"/>
-        </w:rPr>
-        <w:t xml:space="preserve"> real</w:t>
-      </w:r>
       <w:bookmarkStart w:id="0" w:name="_GoBack"/>
       <w:bookmarkEnd w:id="0"/>
-      <w:r>
-        <w:rPr>
-          <w:lang w:val="en-US"/>
-        </w:rPr>
-        <w:t xml:space="preserve"> end.</w:t>
-      </w:r>
-    </w:p>
-    <w:p>
-      <w:pPr>
-        <w:rPr>
-          <w:lang w:val="en-US"/>
-        </w:rPr>
-      </w:pPr>
     </w:p>
     <w:sectPr>
       <w:pgSz w:w="12240" w:h="15840"/>

</xml_diff>

<commit_message>
Update the Office files for diff
</commit_message>
<xml_diff>
--- a/Word.docx
+++ b/Word.docx
@@ -8,6 +8,12 @@
           <w:lang w:val="en-US"/>
         </w:rPr>
       </w:pPr>
+      <w:r>
+        <w:rPr>
+          <w:lang w:val="en-US"/>
+        </w:rPr>
+        <w:t>Hello, world!</w:t>
+      </w:r>
       <w:bookmarkStart w:id="0" w:name="_GoBack"/>
       <w:bookmarkEnd w:id="0"/>
     </w:p>

</xml_diff>